<commit_message>
Update Choice of Data Labels
</commit_message>
<xml_diff>
--- a/3- Create an AI Product Business Proposal/Create_an_AI_Product_Project_Files/capstone-project-proposal.docx
+++ b/3- Create an AI Product Business Proposal/Create_an_AI_Product_Project_Files/capstone-project-proposal.docx
@@ -4258,12 +4258,226 @@
           </w:tcPr>
           <w:p>
             <w:pPr>
-              <w:widowControl w:val="0"/>
-              <w:spacing w:line="240" w:lineRule="auto"/>
+              <w:tabs>
+                <w:tab w:val="left" w:pos="1800"/>
+              </w:tabs>
+              <w:spacing w:line="240" w:lineRule="auto"/>
+              <w:jc w:val="both"/>
+              <w:rPr>
+                <w:color w:val="252525"/>
+              </w:rPr>
+            </w:pPr>
+            <w:r>
+              <w:rPr>
+                <w:color w:val="252525"/>
+              </w:rPr>
+              <w:t xml:space="preserve">Since our goal is to differentiate COVID-19 pneumonia from normal pneumonia and there may be </w:t>
+            </w:r>
+            <w:r>
+              <w:rPr>
+                <w:color w:val="252525"/>
+              </w:rPr>
+              <w:t>healthy cases also w</w:t>
+            </w:r>
+            <w:r>
+              <w:rPr>
+                <w:color w:val="252525"/>
+              </w:rPr>
+              <w:t>e will have 3 labels</w:t>
+            </w:r>
+            <w:r>
+              <w:rPr>
+                <w:color w:val="252525"/>
+              </w:rPr>
+              <w:t xml:space="preserve"> as described </w:t>
+            </w:r>
+            <w:r>
+              <w:rPr>
+                <w:color w:val="252525"/>
+              </w:rPr>
+              <w:t>below</w:t>
+            </w:r>
+            <w:r>
+              <w:rPr>
+                <w:color w:val="252525"/>
+              </w:rPr>
+              <w:t>.</w:t>
+            </w:r>
+          </w:p>
+          <w:p>
+            <w:pPr>
+              <w:tabs>
+                <w:tab w:val="left" w:pos="1800"/>
+              </w:tabs>
+              <w:spacing w:line="240" w:lineRule="auto"/>
+              <w:jc w:val="both"/>
+              <w:rPr>
+                <w:color w:val="252525"/>
+              </w:rPr>
+            </w:pPr>
+          </w:p>
+          <w:p>
+            <w:pPr>
+              <w:tabs>
+                <w:tab w:val="left" w:pos="1800"/>
+              </w:tabs>
+              <w:spacing w:line="240" w:lineRule="auto"/>
+              <w:jc w:val="both"/>
+              <w:rPr>
+                <w:color w:val="252525"/>
+              </w:rPr>
+            </w:pPr>
+            <w:r>
+              <w:rPr>
+                <w:color w:val="252525"/>
+              </w:rPr>
+              <w:t xml:space="preserve">The labels will be </w:t>
+            </w:r>
+            <w:r>
+              <w:rPr>
+                <w:b/>
+                <w:bCs/>
+                <w:i/>
+                <w:iCs/>
+                <w:color w:val="252525"/>
+              </w:rPr>
+              <w:t>COVID-19 Pneumonia</w:t>
+            </w:r>
+            <w:r>
+              <w:rPr>
+                <w:i/>
+                <w:iCs/>
+                <w:color w:val="252525"/>
+              </w:rPr>
+              <w:t xml:space="preserve"> </w:t>
+            </w:r>
+            <w:r>
+              <w:rPr>
+                <w:color w:val="252525"/>
+              </w:rPr>
+              <w:t>indicating the patient has</w:t>
+            </w:r>
+            <w:r>
+              <w:rPr>
+                <w:color w:val="252525"/>
+              </w:rPr>
+              <w:t xml:space="preserve"> COVID-19</w:t>
+            </w:r>
+            <w:r>
+              <w:rPr>
+                <w:color w:val="252525"/>
+              </w:rPr>
+              <w:t xml:space="preserve">, </w:t>
+            </w:r>
+            <w:r>
+              <w:rPr>
+                <w:b/>
+                <w:bCs/>
+                <w:i/>
+                <w:iCs/>
+                <w:color w:val="252525"/>
+              </w:rPr>
+              <w:t>Normal Pneumonia</w:t>
+            </w:r>
+            <w:r>
+              <w:rPr>
+                <w:i/>
+                <w:iCs/>
+                <w:color w:val="252525"/>
+              </w:rPr>
+              <w:t xml:space="preserve"> </w:t>
+            </w:r>
+            <w:r>
+              <w:rPr>
+                <w:color w:val="252525"/>
+              </w:rPr>
+              <w:t>indicating the patient has pneumonia but no COVID 19</w:t>
+            </w:r>
+            <w:r>
+              <w:rPr>
+                <w:color w:val="252525"/>
+              </w:rPr>
+              <w:t xml:space="preserve">, </w:t>
+            </w:r>
+            <w:r>
+              <w:rPr>
+                <w:color w:val="252525"/>
+              </w:rPr>
+              <w:t>and</w:t>
+            </w:r>
+            <w:r>
+              <w:rPr>
+                <w:color w:val="252525"/>
+              </w:rPr>
+              <w:t xml:space="preserve"> </w:t>
+            </w:r>
+            <w:r>
+              <w:rPr>
+                <w:b/>
+                <w:bCs/>
+                <w:i/>
+                <w:iCs/>
+                <w:color w:val="252525"/>
+              </w:rPr>
+              <w:t>No Pneumonia</w:t>
+            </w:r>
+            <w:r>
+              <w:rPr>
+                <w:i/>
+                <w:iCs/>
+                <w:color w:val="252525"/>
+              </w:rPr>
+              <w:t xml:space="preserve"> </w:t>
+            </w:r>
+            <w:r>
+              <w:rPr>
+                <w:color w:val="252525"/>
+              </w:rPr>
+              <w:t>indicating the patient has neither pneumonia nor COVID-19</w:t>
+            </w:r>
+            <w:r>
+              <w:rPr>
+                <w:color w:val="252525"/>
+              </w:rPr>
+              <w:t>.</w:t>
+            </w:r>
+          </w:p>
+          <w:p>
+            <w:pPr>
+              <w:tabs>
+                <w:tab w:val="left" w:pos="1800"/>
+              </w:tabs>
+              <w:spacing w:line="240" w:lineRule="auto"/>
+              <w:jc w:val="both"/>
+              <w:rPr>
+                <w:color w:val="252525"/>
+              </w:rPr>
+            </w:pPr>
+          </w:p>
+          <w:p>
+            <w:pPr>
+              <w:tabs>
+                <w:tab w:val="left" w:pos="1800"/>
+              </w:tabs>
+              <w:spacing w:line="240" w:lineRule="auto"/>
+              <w:jc w:val="both"/>
               <w:rPr>
                 <w:color w:val="999999"/>
               </w:rPr>
             </w:pPr>
+            <w:r>
+              <w:rPr>
+                <w:color w:val="252525"/>
+              </w:rPr>
+              <w:t xml:space="preserve">Normal pneumonia can also be classified as viral and bacterial pneumonia as we have seen in project 2. Besides bacterial and viral pneumonia can also be classified into subclasses (In fact COVID-19 pneumonia is a viral pneumonia itself). However, we do not need that </w:t>
+            </w:r>
+            <w:r>
+              <w:rPr>
+                <w:color w:val="252525"/>
+              </w:rPr>
+              <w:lastRenderedPageBreak/>
+              <w:t>complexity for our goal. Normal pneumonia label is enough for us.</w:t>
+            </w:r>
           </w:p>
         </w:tc>
       </w:tr>
@@ -4805,6 +5019,7 @@
                 <w:sz w:val="24"/>
                 <w:szCs w:val="24"/>
               </w:rPr>
+              <w:lastRenderedPageBreak/>
               <w:t>Use Cases</w:t>
             </w:r>
           </w:p>
@@ -4967,7 +5182,6 @@
                 <w:sz w:val="24"/>
                 <w:szCs w:val="24"/>
               </w:rPr>
-              <w:lastRenderedPageBreak/>
               <w:t>How will this be adopted? What does the go-to-market plan look like?</w:t>
             </w:r>
           </w:p>

</xml_diff>